<commit_message>
Adding my written observation
</commit_message>
<xml_diff>
--- a/HeroesOfPymoli/Observable trends based on the data.docx
+++ b/HeroesOfPymoli/Observable trends based on the data.docx
@@ -3,20 +3,50 @@
 <w:document xmlns:wpc="http://schemas.microsoft.com/office/word/2010/wordprocessingCanvas" xmlns:cx="http://schemas.microsoft.com/office/drawing/2014/chartex" xmlns:cx1="http://schemas.microsoft.com/office/drawing/2015/9/8/chartex" xmlns:cx2="http://schemas.microsoft.com/office/drawing/2015/10/21/chartex" xmlns:cx3="http://schemas.microsoft.com/office/drawing/2016/5/9/chartex" xmlns:cx4="http://schemas.microsoft.com/office/drawing/2016/5/10/chartex" xmlns:cx5="http://schemas.microsoft.com/office/drawing/2016/5/11/chartex" xmlns:cx6="http://schemas.microsoft.com/office/drawing/2016/5/12/chartex" xmlns:cx7="http://schemas.microsoft.com/office/drawing/2016/5/13/chartex" xmlns:cx8="http://schemas.microsoft.com/office/drawing/2016/5/14/chartex" xmlns:mc="http://schemas.openxmlformats.org/markup-compatibility/2006" xmlns:aink="http://schemas.microsoft.com/office/drawing/2016/ink" xmlns:am3d="http://schemas.microsoft.com/office/drawing/2017/model3d" xmlns:o="urn:schemas-microsoft-com:office:office" xmlns:r="http://schemas.openxmlformats.org/officeDocument/2006/relationships" xmlns:m="http://schemas.openxmlformats.org/officeDocument/2006/math" xmlns:v="urn:schemas-microsoft-com:vml" xmlns:wp14="http://schemas.microsoft.com/office/word/2010/wordprocessingDrawing" xmlns:wp="http://schemas.openxmlformats.org/drawingml/2006/wordprocessingDrawing" xmlns:w10="urn:schemas-microsoft-com:office:word" xmlns:w="http://schemas.openxmlformats.org/wordprocessingml/2006/main" xmlns:w14="http://schemas.microsoft.com/office/word/2010/wordml" xmlns:w15="http://schemas.microsoft.com/office/word/2012/wordml" xmlns:w16cid="http://schemas.microsoft.com/office/word/2016/wordml/cid" xmlns:w16se="http://schemas.microsoft.com/office/word/2015/wordml/symex" xmlns:wpg="http://schemas.microsoft.com/office/word/2010/wordprocessingGroup" xmlns:wpi="http://schemas.microsoft.com/office/word/2010/wordprocessingInk" xmlns:wne="http://schemas.microsoft.com/office/word/2006/wordml" xmlns:wps="http://schemas.microsoft.com/office/word/2010/wordprocessingShape" mc:Ignorable="w14 w15 w16se w16cid wp14">
   <w:body>
     <w:p>
-      <w:r>
-        <w:t>Describe</w:t>
-      </w:r>
-      <w:r>
-        <w:t xml:space="preserve"> three observable trends based on the data.</w:t>
+      <w:pPr>
+        <w:jc w:val="center"/>
+        <w:rPr>
+          <w:b/>
+        </w:rPr>
+      </w:pPr>
+      <w:r>
+        <w:rPr>
+          <w:b/>
+        </w:rPr>
+        <w:t>Describe three observable trends based on the data</w:t>
+      </w:r>
+      <w:r>
+        <w:rPr>
+          <w:b/>
+        </w:rPr>
+        <w:t>:</w:t>
       </w:r>
     </w:p>
     <w:p>
       <w:pPr>
         <w:pStyle w:val="ListParagraph"/>
         <w:ind w:left="0"/>
-      </w:pPr>
-      <w:r>
-        <w:t>Trend one:</w:t>
+        <w:rPr>
+          <w:b/>
+        </w:rPr>
+      </w:pPr>
+      <w:r>
+        <w:rPr>
+          <w:b/>
+        </w:rPr>
+        <w:t xml:space="preserve">Trend </w:t>
+      </w:r>
+      <w:r>
+        <w:rPr>
+          <w:b/>
+        </w:rPr>
+        <w:t>1</w:t>
+      </w:r>
+      <w:r>
+        <w:rPr>
+          <w:b/>
+        </w:rPr>
+        <w:t>:</w:t>
       </w:r>
     </w:p>
     <w:p>
@@ -25,7 +55,12 @@
         <w:ind w:left="0"/>
       </w:pPr>
       <w:r>
-        <w:t xml:space="preserve">The gender category is mostly made up of males. They account for 84% of the player population. Since males make up most of the population, the total purchase value for males is the highest, bringing around $1,900.00. </w:t>
+        <w:t xml:space="preserve">The gender category </w:t>
+      </w:r>
+      <w:bookmarkStart w:id="0" w:name="_GoBack"/>
+      <w:bookmarkEnd w:id="0"/>
+      <w:r>
+        <w:t xml:space="preserve">is mostly made up of males. They account for 84% of the player population. Since males make up most of the population, the total purchase value for males is the highest, bringing around $1,900.00. </w:t>
       </w:r>
     </w:p>
     <w:p>
@@ -73,9 +108,27 @@
       <w:pPr>
         <w:pStyle w:val="ListParagraph"/>
         <w:ind w:left="0"/>
-      </w:pPr>
-      <w:r>
-        <w:t>Trend two:</w:t>
+        <w:rPr>
+          <w:b/>
+        </w:rPr>
+      </w:pPr>
+      <w:r>
+        <w:rPr>
+          <w:b/>
+        </w:rPr>
+        <w:t xml:space="preserve">Trend </w:t>
+      </w:r>
+      <w:r>
+        <w:rPr>
+          <w:b/>
+        </w:rPr>
+        <w:t>2</w:t>
+      </w:r>
+      <w:r>
+        <w:rPr>
+          <w:b/>
+        </w:rPr>
+        <w:t>:</w:t>
       </w:r>
     </w:p>
     <w:p>
@@ -108,6 +161,17 @@
       <w:r>
         <w:t>.” This item was purchased over 12 times within the game, three more than the next game enhancement item.</w:t>
       </w:r>
+      <w:r>
+        <w:t xml:space="preserve"> Along with the highest purchase count, </w:t>
+      </w:r>
+      <w:proofErr w:type="spellStart"/>
+      <w:r>
+        <w:t>Oathbreaker</w:t>
+      </w:r>
+      <w:proofErr w:type="spellEnd"/>
+      <w:r>
+        <w:t xml:space="preserve"> also has to the highest total purchase value, making it a profitable asset to the company.</w:t>
+      </w:r>
     </w:p>
     <w:p>
       <w:pPr>
@@ -119,9 +183,27 @@
       <w:pPr>
         <w:pStyle w:val="ListParagraph"/>
         <w:ind w:left="0"/>
-      </w:pPr>
-      <w:r>
-        <w:t>Trend three:</w:t>
+        <w:rPr>
+          <w:b/>
+        </w:rPr>
+      </w:pPr>
+      <w:r>
+        <w:rPr>
+          <w:b/>
+        </w:rPr>
+        <w:t xml:space="preserve">Trend </w:t>
+      </w:r>
+      <w:r>
+        <w:rPr>
+          <w:b/>
+        </w:rPr>
+        <w:t>3</w:t>
+      </w:r>
+      <w:r>
+        <w:rPr>
+          <w:b/>
+        </w:rPr>
+        <w:t>:</w:t>
       </w:r>
     </w:p>
     <w:p>
@@ -130,10 +212,38 @@
         <w:ind w:left="0"/>
       </w:pPr>
       <w:r>
-        <w:t>When sorting our data to total purchase price,  the items that are over $4 bring in the most value when the purchasing amount is high or in the range of 7 items or greater.</w:t>
-      </w:r>
-      <w:bookmarkStart w:id="0" w:name="_GoBack"/>
-      <w:bookmarkEnd w:id="0"/>
+        <w:t xml:space="preserve">When sorting our data to total purchase </w:t>
+      </w:r>
+      <w:r>
+        <w:t>price, the</w:t>
+      </w:r>
+      <w:r>
+        <w:t xml:space="preserve"> items that are over $4 bring in the most value</w:t>
+      </w:r>
+      <w:r>
+        <w:t>,</w:t>
+      </w:r>
+      <w:r>
+        <w:t xml:space="preserve"> when </w:t>
+      </w:r>
+      <w:r>
+        <w:t xml:space="preserve">also considering </w:t>
+      </w:r>
+      <w:r>
+        <w:t>th</w:t>
+      </w:r>
+      <w:r>
+        <w:t>at the</w:t>
+      </w:r>
+      <w:r>
+        <w:t xml:space="preserve"> purchasing amount is 7 items or greater.</w:t>
+      </w:r>
+      <w:r>
+        <w:t xml:space="preserve"> That is a dollar higher than the average price of all unique items. There is 183 unique items and the total purchase number of unique is 780 items, that’s bout 7 times more than the total unique items.</w:t>
+      </w:r>
+      <w:r>
+        <w:t xml:space="preserve"> It is safe to say that most unique items were purchase more than once.</w:t>
+      </w:r>
     </w:p>
     <w:p>
       <w:pPr>
@@ -141,6 +251,7 @@
       </w:pPr>
     </w:p>
     <w:sectPr>
+      <w:headerReference w:type="default" r:id="rId7"/>
       <w:pgSz w:w="12240" w:h="15840"/>
       <w:pgMar w:top="1440" w:right="1440" w:bottom="1440" w:left="1440" w:header="720" w:footer="720" w:gutter="0"/>
       <w:cols w:space="720"/>
@@ -148,6 +259,93 @@
     </w:sectPr>
   </w:body>
 </w:document>
+</file>
+
+<file path=word/endnotes.xml><?xml version="1.0" encoding="utf-8"?>
+<w:endnotes xmlns:wpc="http://schemas.microsoft.com/office/word/2010/wordprocessingCanvas" xmlns:cx="http://schemas.microsoft.com/office/drawing/2014/chartex" xmlns:cx1="http://schemas.microsoft.com/office/drawing/2015/9/8/chartex" xmlns:cx2="http://schemas.microsoft.com/office/drawing/2015/10/21/chartex" xmlns:cx3="http://schemas.microsoft.com/office/drawing/2016/5/9/chartex" xmlns:cx4="http://schemas.microsoft.com/office/drawing/2016/5/10/chartex" xmlns:cx5="http://schemas.microsoft.com/office/drawing/2016/5/11/chartex" xmlns:cx6="http://schemas.microsoft.com/office/drawing/2016/5/12/chartex" xmlns:cx7="http://schemas.microsoft.com/office/drawing/2016/5/13/chartex" xmlns:cx8="http://schemas.microsoft.com/office/drawing/2016/5/14/chartex" xmlns:mc="http://schemas.openxmlformats.org/markup-compatibility/2006" xmlns:aink="http://schemas.microsoft.com/office/drawing/2016/ink" xmlns:am3d="http://schemas.microsoft.com/office/drawing/2017/model3d" xmlns:o="urn:schemas-microsoft-com:office:office" xmlns:r="http://schemas.openxmlformats.org/officeDocument/2006/relationships" xmlns:m="http://schemas.openxmlformats.org/officeDocument/2006/math" xmlns:v="urn:schemas-microsoft-com:vml" xmlns:wp14="http://schemas.microsoft.com/office/word/2010/wordprocessingDrawing" xmlns:wp="http://schemas.openxmlformats.org/drawingml/2006/wordprocessingDrawing" xmlns:w10="urn:schemas-microsoft-com:office:word" xmlns:w="http://schemas.openxmlformats.org/wordprocessingml/2006/main" xmlns:w14="http://schemas.microsoft.com/office/word/2010/wordml" xmlns:w15="http://schemas.microsoft.com/office/word/2012/wordml" xmlns:w16cid="http://schemas.microsoft.com/office/word/2016/wordml/cid" xmlns:w16se="http://schemas.microsoft.com/office/word/2015/wordml/symex" xmlns:wpg="http://schemas.microsoft.com/office/word/2010/wordprocessingGroup" xmlns:wpi="http://schemas.microsoft.com/office/word/2010/wordprocessingInk" xmlns:wne="http://schemas.microsoft.com/office/word/2006/wordml" xmlns:wps="http://schemas.microsoft.com/office/word/2010/wordprocessingShape" mc:Ignorable="w14 w15 w16se w16cid wp14">
+  <w:endnote w:type="separator" w:id="-1">
+    <w:p>
+      <w:pPr>
+        <w:spacing w:after="0" w:line="240" w:lineRule="auto"/>
+      </w:pPr>
+      <w:r>
+        <w:separator/>
+      </w:r>
+    </w:p>
+  </w:endnote>
+  <w:endnote w:type="continuationSeparator" w:id="0">
+    <w:p>
+      <w:pPr>
+        <w:spacing w:after="0" w:line="240" w:lineRule="auto"/>
+      </w:pPr>
+      <w:r>
+        <w:continuationSeparator/>
+      </w:r>
+    </w:p>
+  </w:endnote>
+</w:endnotes>
+</file>
+
+<file path=word/footnotes.xml><?xml version="1.0" encoding="utf-8"?>
+<w:footnotes xmlns:wpc="http://schemas.microsoft.com/office/word/2010/wordprocessingCanvas" xmlns:cx="http://schemas.microsoft.com/office/drawing/2014/chartex" xmlns:cx1="http://schemas.microsoft.com/office/drawing/2015/9/8/chartex" xmlns:cx2="http://schemas.microsoft.com/office/drawing/2015/10/21/chartex" xmlns:cx3="http://schemas.microsoft.com/office/drawing/2016/5/9/chartex" xmlns:cx4="http://schemas.microsoft.com/office/drawing/2016/5/10/chartex" xmlns:cx5="http://schemas.microsoft.com/office/drawing/2016/5/11/chartex" xmlns:cx6="http://schemas.microsoft.com/office/drawing/2016/5/12/chartex" xmlns:cx7="http://schemas.microsoft.com/office/drawing/2016/5/13/chartex" xmlns:cx8="http://schemas.microsoft.com/office/drawing/2016/5/14/chartex" xmlns:mc="http://schemas.openxmlformats.org/markup-compatibility/2006" xmlns:aink="http://schemas.microsoft.com/office/drawing/2016/ink" xmlns:am3d="http://schemas.microsoft.com/office/drawing/2017/model3d" xmlns:o="urn:schemas-microsoft-com:office:office" xmlns:r="http://schemas.openxmlformats.org/officeDocument/2006/relationships" xmlns:m="http://schemas.openxmlformats.org/officeDocument/2006/math" xmlns:v="urn:schemas-microsoft-com:vml" xmlns:wp14="http://schemas.microsoft.com/office/word/2010/wordprocessingDrawing" xmlns:wp="http://schemas.openxmlformats.org/drawingml/2006/wordprocessingDrawing" xmlns:w10="urn:schemas-microsoft-com:office:word" xmlns:w="http://schemas.openxmlformats.org/wordprocessingml/2006/main" xmlns:w14="http://schemas.microsoft.com/office/word/2010/wordml" xmlns:w15="http://schemas.microsoft.com/office/word/2012/wordml" xmlns:w16cid="http://schemas.microsoft.com/office/word/2016/wordml/cid" xmlns:w16se="http://schemas.microsoft.com/office/word/2015/wordml/symex" xmlns:wpg="http://schemas.microsoft.com/office/word/2010/wordprocessingGroup" xmlns:wpi="http://schemas.microsoft.com/office/word/2010/wordprocessingInk" xmlns:wne="http://schemas.microsoft.com/office/word/2006/wordml" xmlns:wps="http://schemas.microsoft.com/office/word/2010/wordprocessingShape" mc:Ignorable="w14 w15 w16se w16cid wp14">
+  <w:footnote w:type="separator" w:id="-1">
+    <w:p>
+      <w:pPr>
+        <w:spacing w:after="0" w:line="240" w:lineRule="auto"/>
+      </w:pPr>
+      <w:r>
+        <w:separator/>
+      </w:r>
+    </w:p>
+  </w:footnote>
+  <w:footnote w:type="continuationSeparator" w:id="0">
+    <w:p>
+      <w:pPr>
+        <w:spacing w:after="0" w:line="240" w:lineRule="auto"/>
+      </w:pPr>
+      <w:r>
+        <w:continuationSeparator/>
+      </w:r>
+    </w:p>
+  </w:footnote>
+</w:footnotes>
+</file>
+
+<file path=word/header1.xml><?xml version="1.0" encoding="utf-8"?>
+<w:hdr xmlns:wpc="http://schemas.microsoft.com/office/word/2010/wordprocessingCanvas" xmlns:cx="http://schemas.microsoft.com/office/drawing/2014/chartex" xmlns:cx1="http://schemas.microsoft.com/office/drawing/2015/9/8/chartex" xmlns:cx2="http://schemas.microsoft.com/office/drawing/2015/10/21/chartex" xmlns:cx3="http://schemas.microsoft.com/office/drawing/2016/5/9/chartex" xmlns:cx4="http://schemas.microsoft.com/office/drawing/2016/5/10/chartex" xmlns:cx5="http://schemas.microsoft.com/office/drawing/2016/5/11/chartex" xmlns:cx6="http://schemas.microsoft.com/office/drawing/2016/5/12/chartex" xmlns:cx7="http://schemas.microsoft.com/office/drawing/2016/5/13/chartex" xmlns:cx8="http://schemas.microsoft.com/office/drawing/2016/5/14/chartex" xmlns:mc="http://schemas.openxmlformats.org/markup-compatibility/2006" xmlns:aink="http://schemas.microsoft.com/office/drawing/2016/ink" xmlns:am3d="http://schemas.microsoft.com/office/drawing/2017/model3d" xmlns:o="urn:schemas-microsoft-com:office:office" xmlns:r="http://schemas.openxmlformats.org/officeDocument/2006/relationships" xmlns:m="http://schemas.openxmlformats.org/officeDocument/2006/math" xmlns:v="urn:schemas-microsoft-com:vml" xmlns:wp14="http://schemas.microsoft.com/office/word/2010/wordprocessingDrawing" xmlns:wp="http://schemas.openxmlformats.org/drawingml/2006/wordprocessingDrawing" xmlns:w10="urn:schemas-microsoft-com:office:word" xmlns:w="http://schemas.openxmlformats.org/wordprocessingml/2006/main" xmlns:w14="http://schemas.microsoft.com/office/word/2010/wordml" xmlns:w15="http://schemas.microsoft.com/office/word/2012/wordml" xmlns:w16cid="http://schemas.microsoft.com/office/word/2016/wordml/cid" xmlns:w16se="http://schemas.microsoft.com/office/word/2015/wordml/symex" xmlns:wpg="http://schemas.microsoft.com/office/word/2010/wordprocessingGroup" xmlns:wpi="http://schemas.microsoft.com/office/word/2010/wordprocessingInk" xmlns:wne="http://schemas.microsoft.com/office/word/2006/wordml" xmlns:wps="http://schemas.microsoft.com/office/word/2010/wordprocessingShape" mc:Ignorable="w14 w15 w16se w16cid wp14">
+  <w:p>
+    <w:pPr>
+      <w:pStyle w:val="Header"/>
+    </w:pPr>
+    <w:r>
+      <w:t>Jean-Paul Mitterhofer</w:t>
+    </w:r>
+    <w:r>
+      <w:tab/>
+    </w:r>
+    <w:r>
+      <w:tab/>
+      <w:t>11/01/2019</w:t>
+    </w:r>
+  </w:p>
+  <w:p>
+    <w:pPr>
+      <w:pStyle w:val="Header"/>
+    </w:pPr>
+    <w:r>
+      <w:tab/>
+      <w:t xml:space="preserve">Pandas-Challenge (Heroes of </w:t>
+    </w:r>
+    <w:proofErr w:type="spellStart"/>
+    <w:r>
+      <w:t>Pymoli</w:t>
+    </w:r>
+    <w:proofErr w:type="spellEnd"/>
+    <w:r>
+      <w:t>)</w:t>
+    </w:r>
+  </w:p>
+</w:hdr>
 </file>
 
 <file path=word/numbering.xml><?xml version="1.0" encoding="utf-8"?>
@@ -683,6 +881,50 @@
       <w:contextualSpacing/>
     </w:pPr>
   </w:style>
+  <w:style w:type="paragraph" w:styleId="Header">
+    <w:name w:val="header"/>
+    <w:basedOn w:val="Normal"/>
+    <w:link w:val="HeaderChar"/>
+    <w:uiPriority w:val="99"/>
+    <w:unhideWhenUsed/>
+    <w:rsid w:val="00AF2F68"/>
+    <w:pPr>
+      <w:tabs>
+        <w:tab w:val="center" w:pos="4680"/>
+        <w:tab w:val="right" w:pos="9360"/>
+      </w:tabs>
+      <w:spacing w:after="0" w:line="240" w:lineRule="auto"/>
+    </w:pPr>
+  </w:style>
+  <w:style w:type="character" w:customStyle="1" w:styleId="HeaderChar">
+    <w:name w:val="Header Char"/>
+    <w:basedOn w:val="DefaultParagraphFont"/>
+    <w:link w:val="Header"/>
+    <w:uiPriority w:val="99"/>
+    <w:rsid w:val="00AF2F68"/>
+  </w:style>
+  <w:style w:type="paragraph" w:styleId="Footer">
+    <w:name w:val="footer"/>
+    <w:basedOn w:val="Normal"/>
+    <w:link w:val="FooterChar"/>
+    <w:uiPriority w:val="99"/>
+    <w:unhideWhenUsed/>
+    <w:rsid w:val="00AF2F68"/>
+    <w:pPr>
+      <w:tabs>
+        <w:tab w:val="center" w:pos="4680"/>
+        <w:tab w:val="right" w:pos="9360"/>
+      </w:tabs>
+      <w:spacing w:after="0" w:line="240" w:lineRule="auto"/>
+    </w:pPr>
+  </w:style>
+  <w:style w:type="character" w:customStyle="1" w:styleId="FooterChar">
+    <w:name w:val="Footer Char"/>
+    <w:basedOn w:val="DefaultParagraphFont"/>
+    <w:link w:val="Footer"/>
+    <w:uiPriority w:val="99"/>
+    <w:rsid w:val="00AF2F68"/>
+  </w:style>
 </w:styles>
 </file>
 

</xml_diff>